<commit_message>
Some modification of the overview of the goals
</commit_message>
<xml_diff>
--- a/Pilot/InfoText/Goals.docx
+++ b/Pilot/InfoText/Goals.docx
@@ -91,10 +91,115 @@
         <w:t>es</w:t>
       </w:r>
       <w:r>
-        <w:t xml:space="preserve"> the most inhuman ways</w:t>
+        <w:t xml:space="preserve"> the most inhuman </w:t>
+      </w:r>
+      <w:r>
+        <w:t>means</w:t>
       </w:r>
       <w:r>
         <w:t>:</w:t>
+      </w:r>
+    </w:p>
+    <w:p>
+      <w:r>
+        <w:rPr>
+          <w:rStyle w:val="Highlight"/>
+        </w:rPr>
+        <w:t>Destroying</w:t>
+      </w:r>
+      <w:r>
+        <w:rPr>
+          <w:rStyle w:val="Highlight"/>
+        </w:rPr>
+        <w:t xml:space="preserve"> </w:t>
+      </w:r>
+      <w:r>
+        <w:rPr>
+          <w:rStyle w:val="Highlight"/>
+          <w:color w:val="auto"/>
+        </w:rPr>
+        <w:t>ethnic culture and muslim religion</w:t>
+      </w:r>
+      <w:r>
+        <w:rPr>
+          <w:rStyle w:val="Highlight"/>
+          <w:color w:val="auto"/>
+        </w:rPr>
+        <w:t>:</w:t>
+      </w:r>
+      <w:r>
+        <w:t xml:space="preserve"> By destroying religious and cultural facilities, such as mosques and cemeteries. By preventing religious freedom through banning normal religious practices. By eliminating leaders and reengineering the population and families. </w:t>
+      </w:r>
+    </w:p>
+    <w:p>
+      <w:r>
+        <w:t>There also news about that the Chinese government is planning to rewrite the Quran in order to make the religion adhering to the Chinese government rules.</w:t>
+      </w:r>
+    </w:p>
+    <w:p>
+      <w:r>
+        <w:t>The destruction of Uyghur cultural and Muslim religious practices is an essential means of destroying the “soul” or identity of the Uyghurs.</w:t>
+      </w:r>
+    </w:p>
+    <w:p>
+      <w:r>
+        <w:rPr>
+          <w:rStyle w:val="Highlight"/>
+        </w:rPr>
+        <w:t>Eliminating</w:t>
+      </w:r>
+      <w:r>
+        <w:rPr>
+          <w:rStyle w:val="Highlight"/>
+          <w:color w:val="auto"/>
+        </w:rPr>
+        <w:t xml:space="preserve"> leaders:</w:t>
+      </w:r>
+      <w:r>
+        <w:t xml:space="preserve"> Persecution of leaders targets both religious and secular leaders, incuding imams, scholars, business and political leaders. Many of them are detained and sentenced for alleged crimes, such as Ilham Tohti who was sentenced in 2014 to life imprisonment by the Chinese government, while in January 2020 was nominated for a Nobel Peace Prize. </w:t>
+      </w:r>
+    </w:p>
+    <w:p>
+      <w:r>
+        <w:t>The elimination of Uyghur leaders is a „great” means to destroy the Uyghur ethnicity both its memory and its people who now lost their leaders.</w:t>
+      </w:r>
+    </w:p>
+    <w:p>
+      <w:r>
+        <w:rPr>
+          <w:rStyle w:val="Highlight"/>
+        </w:rPr>
+        <w:t>Reengineering and terrorizing</w:t>
+      </w:r>
+      <w:r>
+        <w:rPr>
+          <w:rStyle w:val="Highlight"/>
+        </w:rPr>
+        <w:t xml:space="preserve"> </w:t>
+      </w:r>
+      <w:r>
+        <w:rPr>
+          <w:rStyle w:val="Highlight"/>
+          <w:color w:val="auto"/>
+        </w:rPr>
+        <w:t>adult population:</w:t>
+      </w:r>
+      <w:r>
+        <w:t xml:space="preserve"> An estimated 1-3 million Uyghurs, the 10-30% percent of the Uyghur population, are held in concentration camps where they are forcibly re-educated, used in </w:t>
+      </w:r>
+      <w:r>
+        <w:lastRenderedPageBreak/>
+        <w:t>forced labour and often undergo both psyhcological tortures and physichal tortures, including mass rape.</w:t>
+      </w:r>
+    </w:p>
+    <w:p>
+      <w:r>
+        <w:t>Those Uyghurs who are not detained live in constant fear, due to the constant surveillance by state police, where anyone anytime can be detained for no reason if the artificial algorithm decides so.</w:t>
+      </w:r>
+    </w:p>
+    <w:p>
+      <w:r>
+        <w:t>Reprogramming Uyghur people is the de facto means to destroy the current Uyghur community, the identity of Uyghurs.</w:t>
       </w:r>
     </w:p>
     <w:p>
@@ -199,7 +304,12 @@
         <w:t xml:space="preserve"> directives.</w:t>
       </w:r>
       <w:r>
-        <w:t xml:space="preserve"> There are news that some children never gets to the orphanages, instead live in the streets or dies.</w:t>
+        <w:t xml:space="preserve"> There are </w:t>
+      </w:r>
+      <w:bookmarkStart w:id="0" w:name="_GoBack"/>
+      <w:bookmarkEnd w:id="0"/>
+      <w:r>
+        <w:t>news that some children never gets to the orphanages, instead live in the streets or dies.</w:t>
       </w:r>
     </w:p>
     <w:p>
@@ -235,125 +345,115 @@
       </w:r>
     </w:p>
     <w:p>
+      <w:r>
+        <w:rPr>
+          <w:rStyle w:val="Highlight"/>
+          <w:color w:val="000000" w:themeColor="text1"/>
+        </w:rPr>
+        <w:t>S</w:t>
+      </w:r>
+      <w:r>
+        <w:rPr>
+          <w:rStyle w:val="Highlight"/>
+          <w:color w:val="000000" w:themeColor="text1"/>
+        </w:rPr>
+        <w:t>ummary</w:t>
+      </w:r>
+      <w:r>
+        <w:rPr>
+          <w:rStyle w:val="Highlight"/>
+          <w:color w:val="000000" w:themeColor="text1"/>
+        </w:rPr>
+        <w:t xml:space="preserve"> of the </w:t>
+      </w:r>
       <w:r>
         <w:rPr>
           <w:rStyle w:val="Highlight"/>
         </w:rPr>
-        <w:t>Reengineering and terrorizing</w:t>
+        <w:t>Uyghur genocide</w:t>
       </w:r>
       <w:r>
         <w:rPr>
           <w:rStyle w:val="Highlight"/>
         </w:rPr>
+        <w:t>:</w:t>
+      </w:r>
+      <w:r>
         <w:t xml:space="preserve"> </w:t>
       </w:r>
       <w:r>
-        <w:rPr>
-          <w:rStyle w:val="Highlight"/>
-          <w:color w:val="auto"/>
-        </w:rPr>
-        <w:t>adult population:</w:t>
-      </w:r>
-      <w:r>
-        <w:t xml:space="preserve"> An estimated 1-3 million Uyghurs, the 10-30% percent of the Uyghur </w:t>
-      </w:r>
-      <w:r>
-        <w:lastRenderedPageBreak/>
-        <w:t>population, are held in concentration camps where they are forcibly re-educated, used in forced labour and often undergo both psyhcological tortures and physichal tortures, including mass rape.</w:t>
-      </w:r>
-    </w:p>
-    <w:p>
-      <w:r>
-        <w:t>Those Uyghurs who are not detained live in constant fear, due to the constant surveillance by state police, where anyone anytime can be detained for no reason if the artificial algorithm decides so.</w:t>
-      </w:r>
-    </w:p>
-    <w:p>
-      <w:r>
-        <w:t>Reprogramming Uyghur people is the de facto means to destroy the current Uyghur community, the identity of Uyghurs.</w:t>
-      </w:r>
-    </w:p>
-    <w:p>
-      <w:r>
-        <w:rPr>
-          <w:rStyle w:val="Highlight"/>
-        </w:rPr>
-        <w:t>Eliminating</w:t>
-      </w:r>
-      <w:r>
-        <w:rPr>
-          <w:rStyle w:val="Highlight"/>
-          <w:color w:val="auto"/>
-        </w:rPr>
-        <w:t xml:space="preserve"> leaders:</w:t>
-      </w:r>
-      <w:r>
-        <w:t xml:space="preserve"> Persecution of leaders targets both religious and secular leaders, incuding imams, scholars, business and political leaders. Many of them are detained and sentenced for alleged crimes, such as Ilham Tohti who was sentenced in 2014 to life imprisonment by the Chinese government, while in January 2020 was nominated for a Nobel Peace Prize. </w:t>
-      </w:r>
-    </w:p>
-    <w:p>
-      <w:r>
-        <w:t>The elimination of Uyghur leaders is a „great” means to destroy the Uyghur ethnicity both its memory and its people who now lost their leaders.</w:t>
-      </w:r>
-    </w:p>
-    <w:p>
-      <w:r>
-        <w:rPr>
-          <w:rStyle w:val="Highlight"/>
-        </w:rPr>
-        <w:t>Destroying</w:t>
-      </w:r>
-      <w:r>
-        <w:rPr>
-          <w:rStyle w:val="Highlight"/>
-        </w:rPr>
-        <w:t xml:space="preserve"> </w:t>
-      </w:r>
-      <w:r>
-        <w:rPr>
-          <w:rStyle w:val="Highlight"/>
-          <w:color w:val="auto"/>
-        </w:rPr>
-        <w:t>ethnic culture and muslim religion</w:t>
-      </w:r>
-      <w:r>
-        <w:rPr>
-          <w:rStyle w:val="Highlight"/>
-          <w:color w:val="auto"/>
-        </w:rPr>
-        <w:t>:</w:t>
-      </w:r>
-      <w:r>
-        <w:t xml:space="preserve"> By destroying religious and cultural facilities, such as mosques and cemeteries. By preventing religious freedom through banning normal religious practices. By </w:t>
-      </w:r>
-      <w:r>
-        <w:t>eliminating</w:t>
-      </w:r>
-      <w:r>
-        <w:t xml:space="preserve"> leaders and </w:t>
-      </w:r>
-      <w:r>
-        <w:t>reengineering the population and families</w:t>
+        <w:t>T</w:t>
+      </w:r>
+      <w:r>
+        <w:t xml:space="preserve">he Chinese goverment attempts to systematically destroy ethnicities </w:t>
+      </w:r>
+      <w:r>
+        <w:t xml:space="preserve">and </w:t>
+      </w:r>
+      <w:r>
+        <w:t>minorities</w:t>
+      </w:r>
+      <w:r>
+        <w:t xml:space="preserve"> in East Turkestan</w:t>
       </w:r>
       <w:r>
         <w:t xml:space="preserve">. </w:t>
       </w:r>
-    </w:p>
-    <w:p>
-      <w:r>
-        <w:t>There also news about that the Chinese government is planning to rewrite the Quran in order to make the religion adhering to the Chinese government rules.</w:t>
-      </w:r>
-    </w:p>
-    <w:p>
-      <w:r>
-        <w:t>The destruction of Uyghur cultural and Muslim religious practices is an essential means of destroying the “soul” or identity of the Uyghurs.</w:t>
-      </w:r>
-      <w:bookmarkStart w:id="0" w:name="_GoBack"/>
-      <w:bookmarkEnd w:id="0"/>
-    </w:p>
-    <w:p>
-      <w:pPr>
-        <w:ind w:left="0"/>
-      </w:pPr>
+      <w:r>
+        <w:t>T</w:t>
+      </w:r>
+      <w:r>
+        <w:t xml:space="preserve">he </w:t>
+      </w:r>
+      <w:r>
+        <w:t>means</w:t>
+      </w:r>
+      <w:r>
+        <w:t xml:space="preserve"> they use exhausts the concept of genocide</w:t>
+      </w:r>
+      <w:r>
+        <w:t xml:space="preserve"> in its informal meaning: „something terrible is happening there”. </w:t>
+      </w:r>
+      <w:r>
+        <w:t xml:space="preserve">Whether the </w:t>
+      </w:r>
+      <w:r>
+        <w:t>forced</w:t>
+      </w:r>
+      <w:r>
+        <w:t xml:space="preserve"> assimilation in East Turkestan also exhausts the concept of genocide under international law</w:t>
+      </w:r>
+      <w:r>
+        <w:t xml:space="preserve"> (</w:t>
+      </w:r>
+      <w:hyperlink r:id="rId7" w:history="1">
+        <w:r>
+          <w:rPr>
+            <w:rStyle w:val="Hiperhivatkozs"/>
+          </w:rPr>
+          <w:t>https://www.un.org/en/genocideprevention/genocide.shtml</w:t>
+        </w:r>
+      </w:hyperlink>
+      <w:r>
+        <w:t>), that</w:t>
+      </w:r>
+      <w:r>
+        <w:t xml:space="preserve"> must be determined</w:t>
+      </w:r>
+      <w:r>
+        <w:t xml:space="preserve"> by independent courts, such as the Uyghur Tribunal (</w:t>
+      </w:r>
+      <w:hyperlink r:id="rId8" w:history="1">
+        <w:r>
+          <w:rPr>
+            <w:rStyle w:val="Hiperhivatkozs"/>
+          </w:rPr>
+          <w:t>https://uyghurtribunal.com/</w:t>
+        </w:r>
+      </w:hyperlink>
+      <w:r>
+        <w:t>).</w:t>
+      </w:r>
     </w:p>
     <w:sectPr>
       <w:pgSz w:w="11906" w:h="16838"/>
@@ -1124,10 +1224,7 @@
   <w:style w:type="paragraph" w:default="1" w:styleId="Norml">
     <w:name w:val="Normal"/>
     <w:qFormat/>
-    <w:rsid w:val="00591314"/>
-    <w:pPr>
-      <w:ind w:left="567"/>
-    </w:pPr>
+    <w:rsid w:val="00970EE3"/>
     <w:rPr>
       <w:rFonts w:ascii="Arial" w:hAnsi="Arial"/>
       <w:sz w:val="28"/>
@@ -1145,7 +1242,6 @@
       <w:keepNext/>
       <w:keepLines/>
       <w:spacing w:before="240" w:after="0"/>
-      <w:ind w:left="0"/>
       <w:outlineLvl w:val="0"/>
     </w:pPr>
     <w:rPr>
@@ -1261,6 +1357,7 @@
   <w:style w:type="character" w:default="1" w:styleId="Bekezdsalapbettpusa">
     <w:name w:val="Default Paragraph Font"/>
     <w:uiPriority w:val="1"/>
+    <w:semiHidden/>
     <w:unhideWhenUsed/>
   </w:style>
   <w:style w:type="table" w:default="1" w:styleId="Normltblzat">
@@ -1333,7 +1430,6 @@
     <w:rsid w:val="00DB4DFD"/>
     <w:pPr>
       <w:spacing w:after="0" w:line="240" w:lineRule="auto"/>
-      <w:ind w:left="0"/>
       <w:contextualSpacing/>
     </w:pPr>
     <w:rPr>
@@ -1684,7 +1780,6 @@
     <w:rsid w:val="00DB4DFD"/>
     <w:pPr>
       <w:spacing w:before="100" w:beforeAutospacing="1" w:after="100" w:afterAutospacing="1" w:line="240" w:lineRule="auto"/>
-      <w:ind w:left="0"/>
     </w:pPr>
     <w:rPr>
       <w:rFonts w:ascii="Times New Roman" w:eastAsia="Times New Roman" w:hAnsi="Times New Roman" w:cs="Times New Roman"/>

</xml_diff>